<commit_message>
os and java labs 1
</commit_message>
<xml_diff>
--- a/5/java/lr01/otchet.docx
+++ b/5/java/lr01/otchet.docx
@@ -414,14 +414,7 @@
           <w:rFonts w:ascii="Times New Roman" w:hAnsi="Times New Roman"/>
           <w:sz w:val="28"/>
         </w:rPr>
-        <w:t xml:space="preserve">Выполнил студент: </w:t>
-      </w:r>
-      <w:r>
-        <w:rPr>
-          <w:rFonts w:ascii="Times New Roman" w:hAnsi="Times New Roman"/>
-          <w:sz w:val="28"/>
-        </w:rPr>
-        <w:t>Дунаев В.Е</w:t>
+        <w:t>Выполнил студент: Дунаев В.Е</w:t>
       </w:r>
       <w:r>
         <w:rPr>
@@ -897,13 +890,7 @@
         <w:rPr>
           <w:rFonts w:ascii="Times New Roman" w:hAnsi="Times New Roman"/>
         </w:rPr>
-        <w:t xml:space="preserve">Ввести с клавиатуры координаты точки A(x, y) и определить лежит ли данная точка внутри окружности радиуса R. Центром окружности является начало координат. Ответ вывести в виде </w:t>
-      </w:r>
-      <w:r>
-        <w:rPr>
-          <w:rFonts w:ascii="Times New Roman" w:hAnsi="Times New Roman"/>
-        </w:rPr>
-        <w:t>сообщения. Математические библиотеки использовать нельзя.</w:t>
+        <w:t>Ввести с клавиатуры координаты точки A(x, y) и определить лежит ли данная точка внутри окружности радиуса R. Центром окружности является начало координат. Ответ вывести в виде сообщения. Математические библиотеки использовать нельзя.</w:t>
       </w:r>
     </w:p>
     <w:p>
@@ -948,25 +935,7 @@
         <w:rPr>
           <w:rFonts w:ascii="Times New Roman" w:hAnsi="Times New Roman"/>
         </w:rPr>
-        <w:t xml:space="preserve">, компоненты которого являются действительными числами. Найти </w:t>
-      </w:r>
-      <w:r>
-        <w:rPr>
-          <w:rFonts w:ascii="Times New Roman" w:hAnsi="Times New Roman"/>
-        </w:rPr>
-        <w:t>разность первой и последней компоненты</w:t>
-      </w:r>
-      <w:r>
-        <w:rPr>
-          <w:rFonts w:ascii="Times New Roman" w:hAnsi="Times New Roman"/>
-        </w:rPr>
-        <w:t xml:space="preserve">. </w:t>
-      </w:r>
-      <w:r>
-        <w:rPr>
-          <w:rFonts w:ascii="Times New Roman" w:hAnsi="Times New Roman"/>
-        </w:rPr>
-        <w:t>О</w:t>
+        <w:t>, компоненты которого являются действительными числами. Найти разность первой и последней компоненты. О</w:t>
       </w:r>
       <w:r>
         <w:rPr/>
@@ -2553,8 +2522,9 @@
       </w:pPr>
       <w:r>
         <w:rPr>
-          <w:sz w:val="16"/>
-          <w:szCs w:val="16"/>
+          <w:rFonts w:eastAsia="Times New Roman" w:ascii="Consolas" w:hAnsi="Consolas"/>
+          <w:color w:themeColor="text1" w:val="000000"/>
+          <w:lang w:val="en-US" w:eastAsia="ru-RU"/>
         </w:rPr>
       </w:r>
     </w:p>
@@ -3020,8 +2990,9 @@
       </w:pPr>
       <w:r>
         <w:rPr>
-          <w:sz w:val="16"/>
-          <w:szCs w:val="16"/>
+          <w:rFonts w:eastAsia="Times New Roman" w:ascii="Consolas" w:hAnsi="Consolas"/>
+          <w:color w:themeColor="text1" w:val="000000"/>
+          <w:lang w:val="en-US" w:eastAsia="ru-RU"/>
         </w:rPr>
       </w:r>
     </w:p>
@@ -3745,8 +3716,9 @@
       </w:pPr>
       <w:r>
         <w:rPr>
-          <w:sz w:val="16"/>
-          <w:szCs w:val="16"/>
+          <w:rFonts w:eastAsia="Times New Roman" w:ascii="Consolas" w:hAnsi="Consolas"/>
+          <w:color w:themeColor="text1" w:val="000000"/>
+          <w:lang w:val="en-US" w:eastAsia="ru-RU"/>
         </w:rPr>
       </w:r>
     </w:p>
@@ -5893,7 +5865,27 @@
           <w:szCs w:val="16"/>
           <w:lang w:val="en-US" w:eastAsia="ru-RU"/>
         </w:rPr>
-        <w:t>System.out.println("\nЗадание №4\n");</w:t>
+        <w:t>System.out.println("\nЗадание №</w:t>
+      </w:r>
+      <w:r>
+        <w:rPr>
+          <w:rFonts w:eastAsia="Times New Roman" w:ascii="Consolas" w:hAnsi="Consolas"/>
+          <w:color w:themeColor="text1" w:val="000000"/>
+          <w:sz w:val="16"/>
+          <w:szCs w:val="16"/>
+          <w:lang w:val="en-US" w:eastAsia="ru-RU"/>
+        </w:rPr>
+        <w:t>5</w:t>
+      </w:r>
+      <w:r>
+        <w:rPr>
+          <w:rFonts w:eastAsia="Times New Roman" w:ascii="Consolas" w:hAnsi="Consolas"/>
+          <w:color w:themeColor="text1" w:val="000000"/>
+          <w:sz w:val="16"/>
+          <w:szCs w:val="16"/>
+          <w:lang w:val="en-US" w:eastAsia="ru-RU"/>
+        </w:rPr>
+        <w:t>\n");</w:t>
       </w:r>
     </w:p>
     <w:p>
@@ -6584,9 +6576,11 @@
         </w:rPr>
       </w:pPr>
       <w:r>
-        <w:rPr/>
+        <w:rPr>
+          <w:lang w:val="en-US"/>
+        </w:rPr>
         <w:drawing>
-          <wp:anchor behindDoc="0" distT="0" distB="0" distL="0" distR="0" simplePos="0" locked="0" layoutInCell="0" allowOverlap="1" relativeHeight="3">
+          <wp:anchor behindDoc="0" distT="0" distB="0" distL="0" distR="0" simplePos="0" locked="0" layoutInCell="0" allowOverlap="1" relativeHeight="8">
             <wp:simplePos x="0" y="0"/>
             <wp:positionH relativeFrom="column">
               <wp:posOffset>69850</wp:posOffset>
@@ -6689,9 +6683,11 @@
         </w:rPr>
       </w:pPr>
       <w:r>
-        <w:rPr/>
+        <w:rPr>
+          <w:lang w:val="en-US"/>
+        </w:rPr>
         <w:drawing>
-          <wp:anchor behindDoc="0" distT="0" distB="0" distL="0" distR="0" simplePos="0" locked="0" layoutInCell="0" allowOverlap="1" relativeHeight="4">
+          <wp:anchor behindDoc="0" distT="0" distB="0" distL="0" distR="0" simplePos="0" locked="0" layoutInCell="0" allowOverlap="1" relativeHeight="9">
             <wp:simplePos x="0" y="0"/>
             <wp:positionH relativeFrom="column">
               <wp:align>center</wp:align>
@@ -6765,7 +6761,14 @@
         </w:rPr>
       </w:pPr>
       <w:r>
-        <w:rPr/>
+        <w:rPr>
+          <w:rFonts w:cs="Times New Roman" w:ascii="Times New Roman" w:hAnsi="Times New Roman"/>
+          <w:b/>
+          <w:color w:themeColor="text1" w:themeTint="f2" w:val="0D0D0D"/>
+          <w:sz w:val="28"/>
+          <w:szCs w:val="28"/>
+          <w:lang w:val="en-US"/>
+        </w:rPr>
       </w:r>
     </w:p>
     <w:p>
@@ -6782,7 +6785,14 @@
         </w:rPr>
       </w:pPr>
       <w:r>
-        <w:rPr/>
+        <w:rPr>
+          <w:rFonts w:cs="Times New Roman" w:ascii="Times New Roman" w:hAnsi="Times New Roman"/>
+          <w:b/>
+          <w:color w:themeColor="text1" w:themeTint="f2" w:val="0D0D0D"/>
+          <w:sz w:val="28"/>
+          <w:szCs w:val="28"/>
+          <w:lang w:val="en-US"/>
+        </w:rPr>
       </w:r>
     </w:p>
     <w:p>
@@ -6799,7 +6809,14 @@
         </w:rPr>
       </w:pPr>
       <w:r>
-        <w:rPr/>
+        <w:rPr>
+          <w:rFonts w:cs="Times New Roman" w:ascii="Times New Roman" w:hAnsi="Times New Roman"/>
+          <w:b/>
+          <w:color w:themeColor="text1" w:themeTint="f2" w:val="0D0D0D"/>
+          <w:sz w:val="28"/>
+          <w:szCs w:val="28"/>
+          <w:lang w:val="en-US"/>
+        </w:rPr>
       </w:r>
     </w:p>
     <w:p>
@@ -6836,9 +6853,11 @@
         </w:rPr>
       </w:pPr>
       <w:r>
-        <w:rPr/>
+        <w:rPr>
+          <w:lang w:val="en-US"/>
+        </w:rPr>
         <w:drawing>
-          <wp:anchor behindDoc="0" distT="0" distB="0" distL="0" distR="0" simplePos="0" locked="0" layoutInCell="0" allowOverlap="1" relativeHeight="5">
+          <wp:anchor behindDoc="0" distT="0" distB="0" distL="0" distR="0" simplePos="0" locked="0" layoutInCell="0" allowOverlap="1" relativeHeight="10">
             <wp:simplePos x="0" y="0"/>
             <wp:positionH relativeFrom="column">
               <wp:align>center</wp:align>
@@ -6926,7 +6945,14 @@
         </w:rPr>
       </w:pPr>
       <w:r>
-        <w:rPr/>
+        <w:rPr>
+          <w:rFonts w:cs="Times New Roman" w:ascii="Times New Roman" w:hAnsi="Times New Roman"/>
+          <w:b/>
+          <w:color w:themeColor="text1" w:themeTint="f2" w:val="0D0D0D"/>
+          <w:sz w:val="28"/>
+          <w:szCs w:val="28"/>
+          <w:lang w:val="en-US"/>
+        </w:rPr>
       </w:r>
     </w:p>
     <w:p>
@@ -6943,7 +6969,14 @@
         </w:rPr>
       </w:pPr>
       <w:r>
-        <w:rPr/>
+        <w:rPr>
+          <w:rFonts w:cs="Times New Roman" w:ascii="Times New Roman" w:hAnsi="Times New Roman"/>
+          <w:b/>
+          <w:color w:themeColor="text1" w:themeTint="f2" w:val="0D0D0D"/>
+          <w:sz w:val="28"/>
+          <w:szCs w:val="28"/>
+          <w:lang w:val="en-US"/>
+        </w:rPr>
       </w:r>
     </w:p>
     <w:p>
@@ -6960,7 +6993,14 @@
         </w:rPr>
       </w:pPr>
       <w:r>
-        <w:rPr/>
+        <w:rPr>
+          <w:rFonts w:cs="Times New Roman" w:ascii="Times New Roman" w:hAnsi="Times New Roman"/>
+          <w:b/>
+          <w:color w:themeColor="text1" w:themeTint="f2" w:val="0D0D0D"/>
+          <w:sz w:val="28"/>
+          <w:szCs w:val="28"/>
+          <w:lang w:val="en-US"/>
+        </w:rPr>
       </w:r>
     </w:p>
     <w:p>
@@ -6977,7 +7017,14 @@
         </w:rPr>
       </w:pPr>
       <w:r>
-        <w:rPr/>
+        <w:rPr>
+          <w:rFonts w:cs="Times New Roman" w:ascii="Times New Roman" w:hAnsi="Times New Roman"/>
+          <w:b/>
+          <w:color w:themeColor="text1" w:themeTint="f2" w:val="0D0D0D"/>
+          <w:sz w:val="28"/>
+          <w:szCs w:val="28"/>
+          <w:lang w:val="en-US"/>
+        </w:rPr>
       </w:r>
     </w:p>
     <w:p>
@@ -6994,7 +7041,14 @@
         </w:rPr>
       </w:pPr>
       <w:r>
-        <w:rPr/>
+        <w:rPr>
+          <w:rFonts w:cs="Times New Roman" w:ascii="Times New Roman" w:hAnsi="Times New Roman"/>
+          <w:b/>
+          <w:color w:themeColor="text1" w:themeTint="f2" w:val="0D0D0D"/>
+          <w:sz w:val="28"/>
+          <w:szCs w:val="28"/>
+          <w:lang w:val="en-US"/>
+        </w:rPr>
       </w:r>
     </w:p>
     <w:p>
@@ -7011,7 +7065,14 @@
         </w:rPr>
       </w:pPr>
       <w:r>
-        <w:rPr/>
+        <w:rPr>
+          <w:rFonts w:cs="Times New Roman" w:ascii="Times New Roman" w:hAnsi="Times New Roman"/>
+          <w:b/>
+          <w:color w:themeColor="text1" w:themeTint="f2" w:val="0D0D0D"/>
+          <w:sz w:val="28"/>
+          <w:szCs w:val="28"/>
+          <w:lang w:val="en-US"/>
+        </w:rPr>
       </w:r>
     </w:p>
     <w:p>
@@ -7028,7 +7089,14 @@
         </w:rPr>
       </w:pPr>
       <w:r>
-        <w:rPr/>
+        <w:rPr>
+          <w:rFonts w:cs="Times New Roman" w:ascii="Times New Roman" w:hAnsi="Times New Roman"/>
+          <w:b/>
+          <w:color w:themeColor="text1" w:themeTint="f2" w:val="0D0D0D"/>
+          <w:sz w:val="28"/>
+          <w:szCs w:val="28"/>
+          <w:lang w:val="en-US"/>
+        </w:rPr>
       </w:r>
     </w:p>
     <w:p>
@@ -7045,7 +7113,14 @@
         </w:rPr>
       </w:pPr>
       <w:r>
-        <w:rPr/>
+        <w:rPr>
+          <w:rFonts w:cs="Times New Roman" w:ascii="Times New Roman" w:hAnsi="Times New Roman"/>
+          <w:b/>
+          <w:color w:themeColor="text1" w:themeTint="f2" w:val="0D0D0D"/>
+          <w:sz w:val="28"/>
+          <w:szCs w:val="28"/>
+          <w:lang w:val="en-US"/>
+        </w:rPr>
       </w:r>
     </w:p>
     <w:p>
@@ -7062,7 +7137,14 @@
         </w:rPr>
       </w:pPr>
       <w:r>
-        <w:rPr/>
+        <w:rPr>
+          <w:rFonts w:cs="Times New Roman" w:ascii="Times New Roman" w:hAnsi="Times New Roman"/>
+          <w:b/>
+          <w:color w:themeColor="text1" w:themeTint="f2" w:val="0D0D0D"/>
+          <w:sz w:val="28"/>
+          <w:szCs w:val="28"/>
+          <w:lang w:val="en-US"/>
+        </w:rPr>
       </w:r>
     </w:p>
     <w:p>
@@ -7079,7 +7161,14 @@
         </w:rPr>
       </w:pPr>
       <w:r>
-        <w:rPr/>
+        <w:rPr>
+          <w:rFonts w:cs="Times New Roman" w:ascii="Times New Roman" w:hAnsi="Times New Roman"/>
+          <w:b/>
+          <w:color w:themeColor="text1" w:themeTint="f2" w:val="0D0D0D"/>
+          <w:sz w:val="28"/>
+          <w:szCs w:val="28"/>
+          <w:lang w:val="en-US"/>
+        </w:rPr>
       </w:r>
     </w:p>
     <w:p>
@@ -7096,7 +7185,14 @@
         </w:rPr>
       </w:pPr>
       <w:r>
-        <w:rPr/>
+        <w:rPr>
+          <w:rFonts w:cs="Times New Roman" w:ascii="Times New Roman" w:hAnsi="Times New Roman"/>
+          <w:b/>
+          <w:color w:themeColor="text1" w:themeTint="f2" w:val="0D0D0D"/>
+          <w:sz w:val="28"/>
+          <w:szCs w:val="28"/>
+          <w:lang w:val="en-US"/>
+        </w:rPr>
       </w:r>
     </w:p>
     <w:p>
@@ -7113,7 +7209,14 @@
         </w:rPr>
       </w:pPr>
       <w:r>
-        <w:rPr/>
+        <w:rPr>
+          <w:rFonts w:cs="Times New Roman" w:ascii="Times New Roman" w:hAnsi="Times New Roman"/>
+          <w:b/>
+          <w:color w:themeColor="text1" w:themeTint="f2" w:val="0D0D0D"/>
+          <w:sz w:val="28"/>
+          <w:szCs w:val="28"/>
+          <w:lang w:val="en-US"/>
+        </w:rPr>
       </w:r>
     </w:p>
     <w:p>
@@ -7130,7 +7233,14 @@
         </w:rPr>
       </w:pPr>
       <w:r>
-        <w:rPr/>
+        <w:rPr>
+          <w:rFonts w:cs="Times New Roman" w:ascii="Times New Roman" w:hAnsi="Times New Roman"/>
+          <w:b/>
+          <w:color w:themeColor="text1" w:themeTint="f2" w:val="0D0D0D"/>
+          <w:sz w:val="28"/>
+          <w:szCs w:val="28"/>
+          <w:lang w:val="en-US"/>
+        </w:rPr>
       </w:r>
     </w:p>
     <w:p>
@@ -7147,7 +7257,14 @@
         </w:rPr>
       </w:pPr>
       <w:r>
-        <w:rPr/>
+        <w:rPr>
+          <w:rFonts w:cs="Times New Roman" w:ascii="Times New Roman" w:hAnsi="Times New Roman"/>
+          <w:b/>
+          <w:color w:themeColor="text1" w:themeTint="f2" w:val="0D0D0D"/>
+          <w:sz w:val="28"/>
+          <w:szCs w:val="28"/>
+          <w:lang w:val="en-US"/>
+        </w:rPr>
       </w:r>
     </w:p>
     <w:p>
@@ -7164,7 +7281,14 @@
         </w:rPr>
       </w:pPr>
       <w:r>
-        <w:rPr/>
+        <w:rPr>
+          <w:rFonts w:cs="Times New Roman" w:ascii="Times New Roman" w:hAnsi="Times New Roman"/>
+          <w:b/>
+          <w:color w:themeColor="text1" w:themeTint="f2" w:val="0D0D0D"/>
+          <w:sz w:val="28"/>
+          <w:szCs w:val="28"/>
+          <w:lang w:val="en-US"/>
+        </w:rPr>
       </w:r>
     </w:p>
     <w:p>
@@ -7181,7 +7305,14 @@
         </w:rPr>
       </w:pPr>
       <w:r>
-        <w:rPr/>
+        <w:rPr>
+          <w:rFonts w:cs="Times New Roman" w:ascii="Times New Roman" w:hAnsi="Times New Roman"/>
+          <w:b/>
+          <w:color w:themeColor="text1" w:themeTint="f2" w:val="0D0D0D"/>
+          <w:sz w:val="28"/>
+          <w:szCs w:val="28"/>
+          <w:lang w:val="en-US"/>
+        </w:rPr>
       </w:r>
     </w:p>
     <w:p>
@@ -7198,7 +7329,14 @@
         </w:rPr>
       </w:pPr>
       <w:r>
-        <w:rPr/>
+        <w:rPr>
+          <w:rFonts w:cs="Times New Roman" w:ascii="Times New Roman" w:hAnsi="Times New Roman"/>
+          <w:b/>
+          <w:color w:themeColor="text1" w:themeTint="f2" w:val="0D0D0D"/>
+          <w:sz w:val="28"/>
+          <w:szCs w:val="28"/>
+          <w:lang w:val="en-US"/>
+        </w:rPr>
       </w:r>
     </w:p>
     <w:p>
@@ -7215,7 +7353,14 @@
         </w:rPr>
       </w:pPr>
       <w:r>
-        <w:rPr/>
+        <w:rPr>
+          <w:rFonts w:cs="Times New Roman" w:ascii="Times New Roman" w:hAnsi="Times New Roman"/>
+          <w:b/>
+          <w:color w:themeColor="text1" w:themeTint="f2" w:val="0D0D0D"/>
+          <w:sz w:val="28"/>
+          <w:szCs w:val="28"/>
+          <w:lang w:val="en-US"/>
+        </w:rPr>
       </w:r>
     </w:p>
     <w:p>
@@ -7232,7 +7377,14 @@
         </w:rPr>
       </w:pPr>
       <w:r>
-        <w:rPr/>
+        <w:rPr>
+          <w:rFonts w:cs="Times New Roman" w:ascii="Times New Roman" w:hAnsi="Times New Roman"/>
+          <w:b/>
+          <w:color w:themeColor="text1" w:themeTint="f2" w:val="0D0D0D"/>
+          <w:sz w:val="28"/>
+          <w:szCs w:val="28"/>
+          <w:lang w:val="en-US"/>
+        </w:rPr>
       </w:r>
     </w:p>
     <w:p>
@@ -7249,7 +7401,14 @@
         </w:rPr>
       </w:pPr>
       <w:r>
-        <w:rPr/>
+        <w:rPr>
+          <w:rFonts w:cs="Times New Roman" w:ascii="Times New Roman" w:hAnsi="Times New Roman"/>
+          <w:b/>
+          <w:color w:themeColor="text1" w:themeTint="f2" w:val="0D0D0D"/>
+          <w:sz w:val="28"/>
+          <w:szCs w:val="28"/>
+          <w:lang w:val="en-US"/>
+        </w:rPr>
       </w:r>
     </w:p>
     <w:p>
@@ -7266,7 +7425,14 @@
         </w:rPr>
       </w:pPr>
       <w:r>
-        <w:rPr/>
+        <w:rPr>
+          <w:rFonts w:cs="Times New Roman" w:ascii="Times New Roman" w:hAnsi="Times New Roman"/>
+          <w:b/>
+          <w:color w:themeColor="text1" w:themeTint="f2" w:val="0D0D0D"/>
+          <w:sz w:val="28"/>
+          <w:szCs w:val="28"/>
+          <w:lang w:val="en-US"/>
+        </w:rPr>
       </w:r>
     </w:p>
     <w:p>
@@ -7283,7 +7449,14 @@
         </w:rPr>
       </w:pPr>
       <w:r>
-        <w:rPr/>
+        <w:rPr>
+          <w:rFonts w:cs="Times New Roman" w:ascii="Times New Roman" w:hAnsi="Times New Roman"/>
+          <w:b/>
+          <w:color w:themeColor="text1" w:themeTint="f2" w:val="0D0D0D"/>
+          <w:sz w:val="28"/>
+          <w:szCs w:val="28"/>
+          <w:lang w:val="en-US"/>
+        </w:rPr>
       </w:r>
     </w:p>
     <w:p>
@@ -7300,7 +7473,14 @@
         </w:rPr>
       </w:pPr>
       <w:r>
-        <w:rPr/>
+        <w:rPr>
+          <w:rFonts w:cs="Times New Roman" w:ascii="Times New Roman" w:hAnsi="Times New Roman"/>
+          <w:b/>
+          <w:color w:themeColor="text1" w:themeTint="f2" w:val="0D0D0D"/>
+          <w:sz w:val="28"/>
+          <w:szCs w:val="28"/>
+          <w:lang w:val="en-US"/>
+        </w:rPr>
       </w:r>
     </w:p>
     <w:p>
@@ -7317,7 +7497,14 @@
         </w:rPr>
       </w:pPr>
       <w:r>
-        <w:rPr/>
+        <w:rPr>
+          <w:rFonts w:cs="Times New Roman" w:ascii="Times New Roman" w:hAnsi="Times New Roman"/>
+          <w:b/>
+          <w:color w:themeColor="text1" w:themeTint="f2" w:val="0D0D0D"/>
+          <w:sz w:val="28"/>
+          <w:szCs w:val="28"/>
+          <w:lang w:val="en-US"/>
+        </w:rPr>
       </w:r>
     </w:p>
     <w:p>
@@ -7334,7 +7521,14 @@
         </w:rPr>
       </w:pPr>
       <w:r>
-        <w:rPr/>
+        <w:rPr>
+          <w:rFonts w:cs="Times New Roman" w:ascii="Times New Roman" w:hAnsi="Times New Roman"/>
+          <w:b/>
+          <w:color w:themeColor="text1" w:themeTint="f2" w:val="0D0D0D"/>
+          <w:sz w:val="28"/>
+          <w:szCs w:val="28"/>
+          <w:lang w:val="en-US"/>
+        </w:rPr>
       </w:r>
     </w:p>
     <w:p>
@@ -7351,7 +7545,14 @@
         </w:rPr>
       </w:pPr>
       <w:r>
-        <w:rPr/>
+        <w:rPr>
+          <w:rFonts w:cs="Times New Roman" w:ascii="Times New Roman" w:hAnsi="Times New Roman"/>
+          <w:b/>
+          <w:color w:themeColor="text1" w:themeTint="f2" w:val="0D0D0D"/>
+          <w:sz w:val="28"/>
+          <w:szCs w:val="28"/>
+          <w:lang w:val="en-US"/>
+        </w:rPr>
       </w:r>
     </w:p>
     <w:p>
@@ -7368,7 +7569,14 @@
         </w:rPr>
       </w:pPr>
       <w:r>
-        <w:rPr/>
+        <w:rPr>
+          <w:rFonts w:cs="Times New Roman" w:ascii="Times New Roman" w:hAnsi="Times New Roman"/>
+          <w:b/>
+          <w:color w:themeColor="text1" w:themeTint="f2" w:val="0D0D0D"/>
+          <w:sz w:val="28"/>
+          <w:szCs w:val="28"/>
+          <w:lang w:val="en-US"/>
+        </w:rPr>
       </w:r>
     </w:p>
     <w:p>
@@ -7385,7 +7593,14 @@
         </w:rPr>
       </w:pPr>
       <w:r>
-        <w:rPr/>
+        <w:rPr>
+          <w:rFonts w:cs="Times New Roman" w:ascii="Times New Roman" w:hAnsi="Times New Roman"/>
+          <w:b/>
+          <w:color w:themeColor="text1" w:themeTint="f2" w:val="0D0D0D"/>
+          <w:sz w:val="28"/>
+          <w:szCs w:val="28"/>
+          <w:lang w:val="en-US"/>
+        </w:rPr>
       </w:r>
     </w:p>
     <w:p>
@@ -7402,7 +7617,14 @@
         </w:rPr>
       </w:pPr>
       <w:r>
-        <w:rPr/>
+        <w:rPr>
+          <w:rFonts w:cs="Times New Roman" w:ascii="Times New Roman" w:hAnsi="Times New Roman"/>
+          <w:b/>
+          <w:color w:themeColor="text1" w:themeTint="f2" w:val="0D0D0D"/>
+          <w:sz w:val="28"/>
+          <w:szCs w:val="28"/>
+          <w:lang w:val="en-US"/>
+        </w:rPr>
       </w:r>
     </w:p>
     <w:p>
@@ -7419,7 +7641,14 @@
         </w:rPr>
       </w:pPr>
       <w:r>
-        <w:rPr/>
+        <w:rPr>
+          <w:rFonts w:cs="Times New Roman" w:ascii="Times New Roman" w:hAnsi="Times New Roman"/>
+          <w:b/>
+          <w:color w:themeColor="text1" w:themeTint="f2" w:val="0D0D0D"/>
+          <w:sz w:val="28"/>
+          <w:szCs w:val="28"/>
+          <w:lang w:val="en-US"/>
+        </w:rPr>
       </w:r>
     </w:p>
     <w:p>
@@ -7436,7 +7665,14 @@
         </w:rPr>
       </w:pPr>
       <w:r>
-        <w:rPr/>
+        <w:rPr>
+          <w:rFonts w:cs="Times New Roman" w:ascii="Times New Roman" w:hAnsi="Times New Roman"/>
+          <w:b/>
+          <w:color w:themeColor="text1" w:themeTint="f2" w:val="0D0D0D"/>
+          <w:sz w:val="28"/>
+          <w:szCs w:val="28"/>
+          <w:lang w:val="en-US"/>
+        </w:rPr>
       </w:r>
     </w:p>
     <w:p>
@@ -7453,7 +7689,14 @@
         </w:rPr>
       </w:pPr>
       <w:r>
-        <w:rPr/>
+        <w:rPr>
+          <w:rFonts w:cs="Times New Roman" w:ascii="Times New Roman" w:hAnsi="Times New Roman"/>
+          <w:b/>
+          <w:color w:themeColor="text1" w:themeTint="f2" w:val="0D0D0D"/>
+          <w:sz w:val="28"/>
+          <w:szCs w:val="28"/>
+          <w:lang w:val="en-US"/>
+        </w:rPr>
       </w:r>
     </w:p>
     <w:p>
@@ -7470,7 +7713,14 @@
         </w:rPr>
       </w:pPr>
       <w:r>
-        <w:rPr/>
+        <w:rPr>
+          <w:rFonts w:cs="Times New Roman" w:ascii="Times New Roman" w:hAnsi="Times New Roman"/>
+          <w:b/>
+          <w:color w:themeColor="text1" w:themeTint="f2" w:val="0D0D0D"/>
+          <w:sz w:val="28"/>
+          <w:szCs w:val="28"/>
+          <w:lang w:val="en-US"/>
+        </w:rPr>
       </w:r>
     </w:p>
     <w:p>
@@ -7487,7 +7737,14 @@
         </w:rPr>
       </w:pPr>
       <w:r>
-        <w:rPr/>
+        <w:rPr>
+          <w:rFonts w:cs="Times New Roman" w:ascii="Times New Roman" w:hAnsi="Times New Roman"/>
+          <w:b/>
+          <w:color w:themeColor="text1" w:themeTint="f2" w:val="0D0D0D"/>
+          <w:sz w:val="28"/>
+          <w:szCs w:val="28"/>
+          <w:lang w:val="en-US"/>
+        </w:rPr>
       </w:r>
     </w:p>
     <w:p>
@@ -7504,7 +7761,14 @@
         </w:rPr>
       </w:pPr>
       <w:r>
-        <w:rPr/>
+        <w:rPr>
+          <w:rFonts w:cs="Times New Roman" w:ascii="Times New Roman" w:hAnsi="Times New Roman"/>
+          <w:b/>
+          <w:color w:themeColor="text1" w:themeTint="f2" w:val="0D0D0D"/>
+          <w:sz w:val="28"/>
+          <w:szCs w:val="28"/>
+          <w:lang w:val="en-US"/>
+        </w:rPr>
       </w:r>
     </w:p>
     <w:p>
@@ -7521,7 +7785,14 @@
         </w:rPr>
       </w:pPr>
       <w:r>
-        <w:rPr/>
+        <w:rPr>
+          <w:rFonts w:cs="Times New Roman" w:ascii="Times New Roman" w:hAnsi="Times New Roman"/>
+          <w:b/>
+          <w:color w:themeColor="text1" w:themeTint="f2" w:val="0D0D0D"/>
+          <w:sz w:val="28"/>
+          <w:szCs w:val="28"/>
+          <w:lang w:val="en-US"/>
+        </w:rPr>
       </w:r>
     </w:p>
     <w:p>
@@ -7538,7 +7809,14 @@
         </w:rPr>
       </w:pPr>
       <w:r>
-        <w:rPr/>
+        <w:rPr>
+          <w:rFonts w:cs="Times New Roman" w:ascii="Times New Roman" w:hAnsi="Times New Roman"/>
+          <w:b/>
+          <w:color w:themeColor="text1" w:themeTint="f2" w:val="0D0D0D"/>
+          <w:sz w:val="28"/>
+          <w:szCs w:val="28"/>
+          <w:lang w:val="en-US"/>
+        </w:rPr>
       </w:r>
     </w:p>
     <w:p>
@@ -7575,9 +7853,11 @@
         </w:rPr>
       </w:pPr>
       <w:r>
-        <w:rPr/>
+        <w:rPr>
+          <w:lang w:val="en-US"/>
+        </w:rPr>
         <w:drawing>
-          <wp:anchor behindDoc="0" distT="0" distB="0" distL="0" distR="0" simplePos="0" locked="0" layoutInCell="0" allowOverlap="1" relativeHeight="6">
+          <wp:anchor behindDoc="0" distT="0" distB="0" distL="0" distR="0" simplePos="0" locked="0" layoutInCell="0" allowOverlap="1" relativeHeight="11">
             <wp:simplePos x="0" y="0"/>
             <wp:positionH relativeFrom="column">
               <wp:align>center</wp:align>
@@ -7652,7 +7932,14 @@
         </w:rPr>
       </w:pPr>
       <w:r>
-        <w:rPr/>
+        <w:rPr>
+          <w:rFonts w:cs="Times New Roman" w:ascii="Times New Roman" w:hAnsi="Times New Roman"/>
+          <w:b/>
+          <w:color w:themeColor="text1" w:themeTint="f2" w:val="0D0D0D"/>
+          <w:sz w:val="28"/>
+          <w:szCs w:val="28"/>
+          <w:lang w:val="en-US"/>
+        </w:rPr>
       </w:r>
     </w:p>
     <w:p>
@@ -7669,7 +7956,14 @@
         </w:rPr>
       </w:pPr>
       <w:r>
-        <w:rPr/>
+        <w:rPr>
+          <w:rFonts w:cs="Times New Roman" w:ascii="Times New Roman" w:hAnsi="Times New Roman"/>
+          <w:b/>
+          <w:color w:themeColor="text1" w:themeTint="f2" w:val="0D0D0D"/>
+          <w:sz w:val="28"/>
+          <w:szCs w:val="28"/>
+          <w:lang w:val="en-US"/>
+        </w:rPr>
       </w:r>
     </w:p>
     <w:p>
@@ -7686,7 +7980,14 @@
         </w:rPr>
       </w:pPr>
       <w:r>
-        <w:rPr/>
+        <w:rPr>
+          <w:rFonts w:cs="Times New Roman" w:ascii="Times New Roman" w:hAnsi="Times New Roman"/>
+          <w:b/>
+          <w:color w:themeColor="text1" w:themeTint="f2" w:val="0D0D0D"/>
+          <w:sz w:val="28"/>
+          <w:szCs w:val="28"/>
+          <w:lang w:val="en-US"/>
+        </w:rPr>
       </w:r>
     </w:p>
     <w:p>
@@ -7703,7 +8004,14 @@
         </w:rPr>
       </w:pPr>
       <w:r>
-        <w:rPr/>
+        <w:rPr>
+          <w:rFonts w:cs="Times New Roman" w:ascii="Times New Roman" w:hAnsi="Times New Roman"/>
+          <w:b/>
+          <w:color w:themeColor="text1" w:themeTint="f2" w:val="0D0D0D"/>
+          <w:sz w:val="28"/>
+          <w:szCs w:val="28"/>
+          <w:lang w:val="en-US"/>
+        </w:rPr>
       </w:r>
     </w:p>
     <w:p>
@@ -7740,9 +8048,11 @@
         </w:rPr>
       </w:pPr>
       <w:r>
-        <w:rPr/>
+        <w:rPr>
+          <w:lang w:val="en-US"/>
+        </w:rPr>
         <w:drawing>
-          <wp:anchor behindDoc="0" distT="0" distB="0" distL="0" distR="0" simplePos="0" locked="0" layoutInCell="0" allowOverlap="1" relativeHeight="7">
+          <wp:anchor behindDoc="0" distT="0" distB="0" distL="0" distR="0" simplePos="0" locked="0" layoutInCell="0" allowOverlap="1" relativeHeight="12">
             <wp:simplePos x="0" y="0"/>
             <wp:positionH relativeFrom="column">
               <wp:align>center</wp:align>
@@ -7817,7 +8127,14 @@
         </w:rPr>
       </w:pPr>
       <w:r>
-        <w:rPr/>
+        <w:rPr>
+          <w:rFonts w:cs="Times New Roman" w:ascii="Times New Roman" w:hAnsi="Times New Roman"/>
+          <w:b/>
+          <w:color w:themeColor="text1" w:themeTint="f2" w:val="0D0D0D"/>
+          <w:sz w:val="28"/>
+          <w:szCs w:val="28"/>
+          <w:lang w:val="en-US"/>
+        </w:rPr>
       </w:r>
     </w:p>
     <w:p>
@@ -7834,7 +8151,14 @@
         </w:rPr>
       </w:pPr>
       <w:r>
-        <w:rPr/>
+        <w:rPr>
+          <w:rFonts w:cs="Times New Roman" w:ascii="Times New Roman" w:hAnsi="Times New Roman"/>
+          <w:b/>
+          <w:color w:themeColor="text1" w:themeTint="f2" w:val="0D0D0D"/>
+          <w:sz w:val="28"/>
+          <w:szCs w:val="28"/>
+          <w:lang w:val="en-US"/>
+        </w:rPr>
       </w:r>
     </w:p>
     <w:p>
@@ -7851,7 +8175,14 @@
         </w:rPr>
       </w:pPr>
       <w:r>
-        <w:rPr/>
+        <w:rPr>
+          <w:rFonts w:cs="Times New Roman" w:ascii="Times New Roman" w:hAnsi="Times New Roman"/>
+          <w:b/>
+          <w:color w:themeColor="text1" w:themeTint="f2" w:val="0D0D0D"/>
+          <w:sz w:val="28"/>
+          <w:szCs w:val="28"/>
+          <w:lang w:val="en-US"/>
+        </w:rPr>
       </w:r>
     </w:p>
     <w:p>
@@ -7868,7 +8199,14 @@
         </w:rPr>
       </w:pPr>
       <w:r>
-        <w:rPr/>
+        <w:rPr>
+          <w:rFonts w:cs="Times New Roman" w:ascii="Times New Roman" w:hAnsi="Times New Roman"/>
+          <w:b/>
+          <w:color w:themeColor="text1" w:themeTint="f2" w:val="0D0D0D"/>
+          <w:sz w:val="28"/>
+          <w:szCs w:val="28"/>
+          <w:lang w:val="en-US"/>
+        </w:rPr>
       </w:r>
     </w:p>
     <w:p>
@@ -7910,21 +8248,30 @@
         </w:rPr>
       </w:pPr>
       <w:r>
-        <w:rPr/>
-      </w:r>
-    </w:p>
-    <w:p>
-      <w:pPr>
-        <w:pStyle w:val="Normal"/>
-        <w:jc w:val="center"/>
-        <w:rPr>
-          <w:lang w:val="en-US"/>
-        </w:rPr>
-      </w:pPr>
-      <w:r>
-        <w:rPr/>
+        <w:rPr>
+          <w:rFonts w:cs="Times New Roman" w:ascii="Times New Roman" w:hAnsi="Times New Roman"/>
+          <w:b/>
+          <w:color w:themeColor="text1" w:themeTint="f2" w:val="0D0D0D"/>
+          <w:sz w:val="28"/>
+          <w:szCs w:val="28"/>
+          <w:lang w:val="en-US"/>
+        </w:rPr>
+      </w:r>
+    </w:p>
+    <w:p>
+      <w:pPr>
+        <w:pStyle w:val="Normal"/>
+        <w:jc w:val="center"/>
+        <w:rPr>
+          <w:lang w:val="en-US"/>
+        </w:rPr>
+      </w:pPr>
+      <w:r>
+        <w:rPr>
+          <w:lang w:val="en-US"/>
+        </w:rPr>
         <w:drawing>
-          <wp:anchor behindDoc="0" distT="0" distB="0" distL="0" distR="0" simplePos="0" locked="0" layoutInCell="0" allowOverlap="1" relativeHeight="8">
+          <wp:anchor behindDoc="0" distT="0" distB="0" distL="0" distR="0" simplePos="0" locked="0" layoutInCell="0" allowOverlap="1" relativeHeight="13">
             <wp:simplePos x="0" y="0"/>
             <wp:positionH relativeFrom="column">
               <wp:align>center</wp:align>
@@ -8068,9 +8415,7 @@
         </w:rPr>
       </w:pPr>
       <w:r>
-        <w:rPr>
-          <w:lang w:val="en-US"/>
-        </w:rPr>
+        <w:rPr/>
         <w:drawing>
           <wp:inline distT="0" distB="0" distL="0" distR="0">
             <wp:extent cx="2638425" cy="1800225"/>
@@ -8144,9 +8489,7 @@
         </w:rPr>
       </w:pPr>
       <w:r>
-        <w:rPr>
-          <w:lang w:val="en-US"/>
-        </w:rPr>
+        <w:rPr/>
         <w:drawing>
           <wp:inline distT="0" distB="0" distL="0" distR="0">
             <wp:extent cx="4543425" cy="2543175"/>
@@ -8220,9 +8563,7 @@
         </w:rPr>
       </w:pPr>
       <w:r>
-        <w:rPr>
-          <w:lang w:val="en-US"/>
-        </w:rPr>
+        <w:rPr/>
         <w:drawing>
           <wp:inline distT="0" distB="0" distL="0" distR="0">
             <wp:extent cx="5940425" cy="1369695"/>
@@ -8296,9 +8637,7 @@
         </w:rPr>
       </w:pPr>
       <w:r>
-        <w:rPr>
-          <w:lang w:val="en-US"/>
-        </w:rPr>
+        <w:rPr/>
         <w:drawing>
           <wp:inline distT="0" distB="0" distL="0" distR="0">
             <wp:extent cx="5940425" cy="1693545"/>
@@ -8367,46 +8706,51 @@
         </w:rPr>
       </w:pPr>
       <w:r>
+        <w:rPr>
+          <w:rFonts w:cs="Times New Roman" w:ascii="Times New Roman" w:hAnsi="Times New Roman"/>
+          <w:b/>
+          <w:color w:themeColor="text1" w:themeTint="f2" w:val="0D0D0D"/>
+          <w:sz w:val="28"/>
+          <w:szCs w:val="28"/>
+          <w:lang w:val="en-US"/>
+        </w:rPr>
+      </w:r>
+    </w:p>
+    <w:p>
+      <w:pPr>
+        <w:pStyle w:val="Heading2"/>
+        <w:jc w:val="center"/>
+        <w:rPr>
+          <w:rFonts w:ascii="Times New Roman" w:hAnsi="Times New Roman" w:cs="Times New Roman"/>
+          <w:b/>
+          <w:color w:themeColor="text1" w:themeTint="f2" w:val="0D0D0D"/>
+          <w:sz w:val="28"/>
+          <w:szCs w:val="28"/>
+          <w:lang w:val="en-US"/>
+        </w:rPr>
+      </w:pPr>
+      <w:r>
+        <w:rPr>
+          <w:rFonts w:cs="Times New Roman" w:ascii="Times New Roman" w:hAnsi="Times New Roman"/>
+          <w:b/>
+          <w:color w:themeColor="text1" w:themeTint="f2" w:val="0D0D0D"/>
+          <w:sz w:val="28"/>
+          <w:szCs w:val="28"/>
+          <w:lang w:val="en-US"/>
+        </w:rPr>
+        <w:t>zad5</w:t>
+      </w:r>
+    </w:p>
+    <w:p>
+      <w:pPr>
+        <w:pStyle w:val="Normal"/>
+        <w:jc w:val="center"/>
+        <w:rPr>
+          <w:lang w:val="en-US"/>
+        </w:rPr>
+      </w:pPr>
+      <w:r>
         <w:rPr/>
-      </w:r>
-    </w:p>
-    <w:p>
-      <w:pPr>
-        <w:pStyle w:val="Heading2"/>
-        <w:jc w:val="center"/>
-        <w:rPr>
-          <w:rFonts w:ascii="Times New Roman" w:hAnsi="Times New Roman" w:cs="Times New Roman"/>
-          <w:b/>
-          <w:color w:themeColor="text1" w:themeTint="f2" w:val="0D0D0D"/>
-          <w:sz w:val="28"/>
-          <w:szCs w:val="28"/>
-          <w:lang w:val="en-US"/>
-        </w:rPr>
-      </w:pPr>
-      <w:r>
-        <w:rPr>
-          <w:rFonts w:cs="Times New Roman" w:ascii="Times New Roman" w:hAnsi="Times New Roman"/>
-          <w:b/>
-          <w:color w:themeColor="text1" w:themeTint="f2" w:val="0D0D0D"/>
-          <w:sz w:val="28"/>
-          <w:szCs w:val="28"/>
-          <w:lang w:val="en-US"/>
-        </w:rPr>
-        <w:t>zad5</w:t>
-      </w:r>
-    </w:p>
-    <w:p>
-      <w:pPr>
-        <w:pStyle w:val="Normal"/>
-        <w:jc w:val="center"/>
-        <w:rPr>
-          <w:lang w:val="en-US"/>
-        </w:rPr>
-      </w:pPr>
-      <w:r>
-        <w:rPr>
-          <w:lang w:val="en-US"/>
-        </w:rPr>
         <w:drawing>
           <wp:inline distT="0" distB="0" distL="0" distR="0">
             <wp:extent cx="5940425" cy="2210435"/>
@@ -8499,7 +8843,11 @@
         </w:rPr>
       </w:pPr>
       <w:r>
-        <w:rPr/>
+        <w:rPr>
+          <w:rFonts w:ascii="Times New Roman" w:hAnsi="Times New Roman"/>
+          <w:i/>
+          <w:lang w:val="en-US"/>
+        </w:rPr>
       </w:r>
     </w:p>
     <w:p>
@@ -9336,7 +9684,7 @@
       <w:jc w:val="left"/>
     </w:pPr>
     <w:rPr>
-      <w:rFonts w:cs="Times New Roman" w:ascii="Calibri" w:hAnsi="Calibri" w:eastAsia="Calibri" w:asciiTheme="minorHAnsi" w:eastAsiaTheme="minorHAnsi" w:hAnsiTheme="minorHAnsi"/>
+      <w:rFonts w:ascii="Calibri" w:hAnsi="Calibri" w:eastAsia="Calibri" w:cs="Times New Roman" w:asciiTheme="minorHAnsi" w:eastAsiaTheme="minorHAnsi" w:hAnsiTheme="minorHAnsi"/>
       <w:color w:val="auto"/>
       <w:kern w:val="0"/>
       <w:sz w:val="24"/>

</xml_diff>